<commit_message>
Aggiornato: Modelli ER.docx Secondo ER ottimizzato.drawio SistemaTrasportoPubblico.mwb template-progetto.docx Traccia.docx
</commit_message>
<xml_diff>
--- a/Modelli ER.docx
+++ b/Modelli ER.docx
@@ -184,10 +184,10 @@
           <w:noProof/>
         </w:rPr>
         <w:drawing>
-          <wp:inline distT="0" distB="0" distL="0" distR="0" wp14:anchorId="620A125B" wp14:editId="376F0D58">
-            <wp:extent cx="6038850" cy="7610475"/>
-            <wp:effectExtent l="0" t="0" r="0" b="9525"/>
-            <wp:docPr id="4" name="Immagine 4"/>
+          <wp:inline distT="0" distB="0" distL="0" distR="0" wp14:anchorId="75A2D4C3" wp14:editId="2D013552">
+            <wp:extent cx="6120130" cy="7929714"/>
+            <wp:effectExtent l="0" t="0" r="0" b="0"/>
+            <wp:docPr id="13" name="Immagine 13"/>
             <wp:cNvGraphicFramePr>
               <a:graphicFrameLocks xmlns:a="http://schemas.openxmlformats.org/drawingml/2006/main" noChangeAspect="1"/>
             </wp:cNvGraphicFramePr>
@@ -207,7 +207,7 @@
                   <pic:spPr>
                     <a:xfrm>
                       <a:off x="0" y="0"/>
-                      <a:ext cx="6038850" cy="7610475"/>
+                      <a:ext cx="6120130" cy="7929714"/>
                     </a:xfrm>
                     <a:prstGeom prst="rect">
                       <a:avLst/>

</xml_diff>

<commit_message>
Aggiornati: Modelli ER.docx template-progetto.docx
</commit_message>
<xml_diff>
--- a/Modelli ER.docx
+++ b/Modelli ER.docx
@@ -1,6 +1,6 @@
 
 <file path=word/document.xml><?xml version="1.0" encoding="utf-8"?>
-<w:document xmlns:wpc="http://schemas.microsoft.com/office/word/2010/wordprocessingCanvas" xmlns:cx="http://schemas.microsoft.com/office/drawing/2014/chartex" xmlns:cx1="http://schemas.microsoft.com/office/drawing/2015/9/8/chartex" xmlns:cx2="http://schemas.microsoft.com/office/drawing/2015/10/21/chartex" xmlns:cx3="http://schemas.microsoft.com/office/drawing/2016/5/9/chartex" xmlns:cx4="http://schemas.microsoft.com/office/drawing/2016/5/10/chartex" xmlns:cx5="http://schemas.microsoft.com/office/drawing/2016/5/11/chartex" xmlns:cx6="http://schemas.microsoft.com/office/drawing/2016/5/12/chartex" xmlns:cx7="http://schemas.microsoft.com/office/drawing/2016/5/13/chartex" xmlns:cx8="http://schemas.microsoft.com/office/drawing/2016/5/14/chartex" xmlns:mc="http://schemas.openxmlformats.org/markup-compatibility/2006" xmlns:aink="http://schemas.microsoft.com/office/drawing/2016/ink" xmlns:am3d="http://schemas.microsoft.com/office/drawing/2017/model3d" xmlns:o="urn:schemas-microsoft-com:office:office" xmlns:r="http://schemas.openxmlformats.org/officeDocument/2006/relationships" xmlns:m="http://schemas.openxmlformats.org/officeDocument/2006/math" xmlns:v="urn:schemas-microsoft-com:vml" xmlns:wp14="http://schemas.microsoft.com/office/word/2010/wordprocessingDrawing" xmlns:wp="http://schemas.openxmlformats.org/drawingml/2006/wordprocessingDrawing" xmlns:w10="urn:schemas-microsoft-com:office:word" xmlns:w="http://schemas.openxmlformats.org/wordprocessingml/2006/main" xmlns:w14="http://schemas.microsoft.com/office/word/2010/wordml" xmlns:w15="http://schemas.microsoft.com/office/word/2012/wordml" xmlns:w16cid="http://schemas.microsoft.com/office/word/2016/wordml/cid" xmlns:w16se="http://schemas.microsoft.com/office/word/2015/wordml/symex" xmlns:wpg="http://schemas.microsoft.com/office/word/2010/wordprocessingGroup" xmlns:wpi="http://schemas.microsoft.com/office/word/2010/wordprocessingInk" xmlns:wne="http://schemas.microsoft.com/office/word/2006/wordml" xmlns:wps="http://schemas.microsoft.com/office/word/2010/wordprocessingShape" mc:Ignorable="w14 w15 w16se w16cid wp14">
+<w:document xmlns:wpc="http://schemas.microsoft.com/office/word/2010/wordprocessingCanvas" xmlns:cx="http://schemas.microsoft.com/office/drawing/2014/chartex" xmlns:cx1="http://schemas.microsoft.com/office/drawing/2015/9/8/chartex" xmlns:cx2="http://schemas.microsoft.com/office/drawing/2015/10/21/chartex" xmlns:cx3="http://schemas.microsoft.com/office/drawing/2016/5/9/chartex" xmlns:cx4="http://schemas.microsoft.com/office/drawing/2016/5/10/chartex" xmlns:cx5="http://schemas.microsoft.com/office/drawing/2016/5/11/chartex" xmlns:cx6="http://schemas.microsoft.com/office/drawing/2016/5/12/chartex" xmlns:cx7="http://schemas.microsoft.com/office/drawing/2016/5/13/chartex" xmlns:cx8="http://schemas.microsoft.com/office/drawing/2016/5/14/chartex" xmlns:mc="http://schemas.openxmlformats.org/markup-compatibility/2006" xmlns:aink="http://schemas.microsoft.com/office/drawing/2016/ink" xmlns:am3d="http://schemas.microsoft.com/office/drawing/2017/model3d" xmlns:o="urn:schemas-microsoft-com:office:office" xmlns:r="http://schemas.openxmlformats.org/officeDocument/2006/relationships" xmlns:m="http://schemas.openxmlformats.org/officeDocument/2006/math" xmlns:v="urn:schemas-microsoft-com:vml" xmlns:wp14="http://schemas.microsoft.com/office/word/2010/wordprocessingDrawing" xmlns:wp="http://schemas.openxmlformats.org/drawingml/2006/wordprocessingDrawing" xmlns:w10="urn:schemas-microsoft-com:office:word" xmlns:w="http://schemas.openxmlformats.org/wordprocessingml/2006/main" xmlns:w14="http://schemas.microsoft.com/office/word/2010/wordml" xmlns:w15="http://schemas.microsoft.com/office/word/2012/wordml" xmlns:w16cex="http://schemas.microsoft.com/office/word/2018/wordml/cex" xmlns:w16cid="http://schemas.microsoft.com/office/word/2016/wordml/cid" xmlns:w16="http://schemas.microsoft.com/office/word/2018/wordml" xmlns:w16se="http://schemas.microsoft.com/office/word/2015/wordml/symex" xmlns:wpg="http://schemas.microsoft.com/office/word/2010/wordprocessingGroup" xmlns:wpi="http://schemas.microsoft.com/office/word/2010/wordprocessingInk" xmlns:wne="http://schemas.microsoft.com/office/word/2006/wordml" xmlns:wps="http://schemas.microsoft.com/office/word/2010/wordprocessingShape" mc:Ignorable="w14 w15 w16se w16cid w16 w16cex wp14">
   <w:body>
     <w:p>
       <w:r>
@@ -179,15 +179,16 @@
       </w:r>
     </w:p>
     <w:p>
+      <w:bookmarkStart w:id="0" w:name="_GoBack"/>
       <w:r>
         <w:rPr>
           <w:noProof/>
         </w:rPr>
         <w:drawing>
-          <wp:inline distT="0" distB="0" distL="0" distR="0" wp14:anchorId="75A2D4C3" wp14:editId="2D013552">
-            <wp:extent cx="6120130" cy="7929714"/>
-            <wp:effectExtent l="0" t="0" r="0" b="0"/>
-            <wp:docPr id="13" name="Immagine 13"/>
+          <wp:inline distT="0" distB="0" distL="0" distR="0" wp14:anchorId="1682FFAB" wp14:editId="0122CA7D">
+            <wp:extent cx="6114415" cy="7506335"/>
+            <wp:effectExtent l="0" t="0" r="635" b="0"/>
+            <wp:docPr id="2" name="Immagine 2"/>
             <wp:cNvGraphicFramePr>
               <a:graphicFrameLocks xmlns:a="http://schemas.openxmlformats.org/drawingml/2006/main" noChangeAspect="1"/>
             </wp:cNvGraphicFramePr>
@@ -195,23 +196,36 @@
               <a:graphicData uri="http://schemas.openxmlformats.org/drawingml/2006/picture">
                 <pic:pic xmlns:pic="http://schemas.openxmlformats.org/drawingml/2006/picture">
                   <pic:nvPicPr>
-                    <pic:cNvPr id="1" name=""/>
-                    <pic:cNvPicPr/>
+                    <pic:cNvPr id="0" name="Picture 1"/>
+                    <pic:cNvPicPr>
+                      <a:picLocks noChangeAspect="1" noChangeArrowheads="1"/>
+                    </pic:cNvPicPr>
                   </pic:nvPicPr>
                   <pic:blipFill>
-                    <a:blip r:embed="rId7"/>
+                    <a:blip r:embed="rId7">
+                      <a:extLst>
+                        <a:ext uri="{28A0092B-C50C-407E-A947-70E740481C1C}">
+                          <a14:useLocalDpi xmlns:a14="http://schemas.microsoft.com/office/drawing/2010/main" val="0"/>
+                        </a:ext>
+                      </a:extLst>
+                    </a:blip>
+                    <a:srcRect/>
                     <a:stretch>
                       <a:fillRect/>
                     </a:stretch>
                   </pic:blipFill>
-                  <pic:spPr>
+                  <pic:spPr bwMode="auto">
                     <a:xfrm>
                       <a:off x="0" y="0"/>
-                      <a:ext cx="6120130" cy="7929714"/>
+                      <a:ext cx="6114415" cy="7506335"/>
                     </a:xfrm>
                     <a:prstGeom prst="rect">
                       <a:avLst/>
                     </a:prstGeom>
+                    <a:noFill/>
+                    <a:ln>
+                      <a:noFill/>
+                    </a:ln>
                   </pic:spPr>
                 </pic:pic>
               </a:graphicData>
@@ -219,7 +233,6 @@
           </wp:inline>
         </w:drawing>
       </w:r>
-      <w:bookmarkStart w:id="0" w:name="_GoBack"/>
       <w:bookmarkEnd w:id="0"/>
     </w:p>
     <w:sectPr>
@@ -233,7 +246,7 @@
 </file>
 
 <file path=word/styles.xml><?xml version="1.0" encoding="utf-8"?>
-<w:styles xmlns:mc="http://schemas.openxmlformats.org/markup-compatibility/2006" xmlns:r="http://schemas.openxmlformats.org/officeDocument/2006/relationships" xmlns:w="http://schemas.openxmlformats.org/wordprocessingml/2006/main" xmlns:w14="http://schemas.microsoft.com/office/word/2010/wordml" xmlns:w15="http://schemas.microsoft.com/office/word/2012/wordml" xmlns:w16cid="http://schemas.microsoft.com/office/word/2016/wordml/cid" xmlns:w16se="http://schemas.microsoft.com/office/word/2015/wordml/symex" mc:Ignorable="w14 w15 w16se w16cid">
+<w:styles xmlns:mc="http://schemas.openxmlformats.org/markup-compatibility/2006" xmlns:r="http://schemas.openxmlformats.org/officeDocument/2006/relationships" xmlns:w="http://schemas.openxmlformats.org/wordprocessingml/2006/main" xmlns:w14="http://schemas.microsoft.com/office/word/2010/wordml" xmlns:w15="http://schemas.microsoft.com/office/word/2012/wordml" xmlns:w16cex="http://schemas.microsoft.com/office/word/2018/wordml/cex" xmlns:w16cid="http://schemas.microsoft.com/office/word/2016/wordml/cid" xmlns:w16="http://schemas.microsoft.com/office/word/2018/wordml" xmlns:w16se="http://schemas.microsoft.com/office/word/2015/wordml/symex" mc:Ignorable="w14 w15 w16se w16cid w16 w16cex">
   <w:docDefaults>
     <w:rPrDefault>
       <w:rPr>

</xml_diff>